<commit_message>
Signed-off-by: Rob SMOK <robsmok@gmail.com> SPRINT2 - START
</commit_message>
<xml_diff>
--- a/Sprint 1 - Start 21.10.2024/Start_Sprintu1_Notatka.docx
+++ b/Sprint 1 - Start 21.10.2024/Start_Sprintu1_Notatka.docx
@@ -69,17 +69,6 @@
           <w:lang w:eastAsia="pl-PL"/>
         </w:rPr>
       </w:pPr>
-      <w:r>
-        <w:rPr>
-          <w:rFonts w:eastAsia="Times New Roman" w:cstheme="minorHAnsi"/>
-          <w:sz w:val="24"/>
-          <w:szCs w:val="24"/>
-          <w:lang w:eastAsia="pl-PL"/>
-        </w:rPr>
-        <w:pict>
-          <v:rect id="_x0000_i1025" style="width:0;height:1.5pt" o:hralign="center" o:hrstd="t" o:hr="t" fillcolor="#a0a0a0" stroked="f"/>
-        </w:pict>
-      </w:r>
     </w:p>
     <w:p>
       <w:pPr>
@@ -401,17 +390,6 @@
           <w:lang w:eastAsia="pl-PL"/>
         </w:rPr>
       </w:pPr>
-      <w:r>
-        <w:rPr>
-          <w:rFonts w:eastAsia="Times New Roman" w:cstheme="minorHAnsi"/>
-          <w:sz w:val="24"/>
-          <w:szCs w:val="24"/>
-          <w:lang w:eastAsia="pl-PL"/>
-        </w:rPr>
-        <w:pict>
-          <v:rect id="_x0000_i1026" style="width:0;height:1.5pt" o:hralign="center" o:hrstd="t" o:hr="t" fillcolor="#a0a0a0" stroked="f"/>
-        </w:pict>
-      </w:r>
     </w:p>
     <w:p>
       <w:pPr>
@@ -496,17 +474,6 @@
           <w:lang w:eastAsia="pl-PL"/>
         </w:rPr>
       </w:pPr>
-      <w:r>
-        <w:rPr>
-          <w:rFonts w:eastAsia="Times New Roman" w:cstheme="minorHAnsi"/>
-          <w:sz w:val="24"/>
-          <w:szCs w:val="24"/>
-          <w:lang w:eastAsia="pl-PL"/>
-        </w:rPr>
-        <w:pict>
-          <v:rect id="_x0000_i1027" style="width:0;height:1.5pt" o:hralign="center" o:hrstd="t" o:hr="t" fillcolor="#a0a0a0" stroked="f"/>
-        </w:pict>
-      </w:r>
     </w:p>
     <w:p>
       <w:pPr>
@@ -590,6 +557,34 @@
           <w:t>Trello – Projekt Złożony</w:t>
         </w:r>
       </w:hyperlink>
+    </w:p>
+    <w:p>
+      <w:pPr>
+        <w:rPr>
+          <w:rFonts w:cstheme="minorHAnsi"/>
+        </w:rPr>
+      </w:pPr>
+    </w:p>
+    <w:p>
+      <w:pPr>
+        <w:rPr>
+          <w:rFonts w:cstheme="minorHAnsi"/>
+        </w:rPr>
+      </w:pPr>
+    </w:p>
+    <w:p>
+      <w:pPr>
+        <w:rPr>
+          <w:rFonts w:cstheme="minorHAnsi"/>
+        </w:rPr>
+      </w:pPr>
+    </w:p>
+    <w:p>
+      <w:pPr>
+        <w:rPr>
+          <w:rFonts w:cstheme="minorHAnsi"/>
+        </w:rPr>
+      </w:pPr>
     </w:p>
     <w:p>
       <w:pPr>
@@ -762,9 +757,126 @@
     </w:lvl>
   </w:abstractNum>
   <w:abstractNum w:abstractNumId="1">
+    <w:nsid w:val="3BF42E57"/>
+    <w:multiLevelType w:val="multilevel"/>
+    <w:tmpl w:val="03E26404"/>
+    <w:lvl w:ilvl="0">
+      <w:start w:val="1"/>
+      <w:numFmt w:val="decimal"/>
+      <w:lvlText w:val="%1."/>
+      <w:lvlJc w:val="left"/>
+      <w:pPr>
+        <w:tabs>
+          <w:tab w:val="num" w:pos="720"/>
+        </w:tabs>
+        <w:ind w:left="720" w:hanging="360"/>
+      </w:pPr>
+    </w:lvl>
+    <w:lvl w:ilvl="1">
+      <w:start w:val="1"/>
+      <w:numFmt w:val="decimal"/>
+      <w:lvlText w:val="%2."/>
+      <w:lvlJc w:val="left"/>
+      <w:pPr>
+        <w:tabs>
+          <w:tab w:val="num" w:pos="1440"/>
+        </w:tabs>
+        <w:ind w:left="1440" w:hanging="360"/>
+      </w:pPr>
+      <w:rPr>
+        <w:rFonts w:hint="default"/>
+        <w:sz w:val="20"/>
+      </w:rPr>
+    </w:lvl>
+    <w:lvl w:ilvl="2" w:tentative="1">
+      <w:start w:val="1"/>
+      <w:numFmt w:val="decimal"/>
+      <w:lvlText w:val="%3."/>
+      <w:lvlJc w:val="left"/>
+      <w:pPr>
+        <w:tabs>
+          <w:tab w:val="num" w:pos="2160"/>
+        </w:tabs>
+        <w:ind w:left="2160" w:hanging="360"/>
+      </w:pPr>
+    </w:lvl>
+    <w:lvl w:ilvl="3" w:tentative="1">
+      <w:start w:val="1"/>
+      <w:numFmt w:val="decimal"/>
+      <w:lvlText w:val="%4."/>
+      <w:lvlJc w:val="left"/>
+      <w:pPr>
+        <w:tabs>
+          <w:tab w:val="num" w:pos="2880"/>
+        </w:tabs>
+        <w:ind w:left="2880" w:hanging="360"/>
+      </w:pPr>
+    </w:lvl>
+    <w:lvl w:ilvl="4" w:tentative="1">
+      <w:start w:val="1"/>
+      <w:numFmt w:val="decimal"/>
+      <w:lvlText w:val="%5."/>
+      <w:lvlJc w:val="left"/>
+      <w:pPr>
+        <w:tabs>
+          <w:tab w:val="num" w:pos="3600"/>
+        </w:tabs>
+        <w:ind w:left="3600" w:hanging="360"/>
+      </w:pPr>
+    </w:lvl>
+    <w:lvl w:ilvl="5" w:tentative="1">
+      <w:start w:val="1"/>
+      <w:numFmt w:val="decimal"/>
+      <w:lvlText w:val="%6."/>
+      <w:lvlJc w:val="left"/>
+      <w:pPr>
+        <w:tabs>
+          <w:tab w:val="num" w:pos="4320"/>
+        </w:tabs>
+        <w:ind w:left="4320" w:hanging="360"/>
+      </w:pPr>
+    </w:lvl>
+    <w:lvl w:ilvl="6" w:tentative="1">
+      <w:start w:val="1"/>
+      <w:numFmt w:val="decimal"/>
+      <w:lvlText w:val="%7."/>
+      <w:lvlJc w:val="left"/>
+      <w:pPr>
+        <w:tabs>
+          <w:tab w:val="num" w:pos="5040"/>
+        </w:tabs>
+        <w:ind w:left="5040" w:hanging="360"/>
+      </w:pPr>
+    </w:lvl>
+    <w:lvl w:ilvl="7" w:tentative="1">
+      <w:start w:val="1"/>
+      <w:numFmt w:val="decimal"/>
+      <w:lvlText w:val="%8."/>
+      <w:lvlJc w:val="left"/>
+      <w:pPr>
+        <w:tabs>
+          <w:tab w:val="num" w:pos="5760"/>
+        </w:tabs>
+        <w:ind w:left="5760" w:hanging="360"/>
+      </w:pPr>
+    </w:lvl>
+    <w:lvl w:ilvl="8" w:tentative="1">
+      <w:start w:val="1"/>
+      <w:numFmt w:val="decimal"/>
+      <w:lvlText w:val="%9."/>
+      <w:lvlJc w:val="left"/>
+      <w:pPr>
+        <w:tabs>
+          <w:tab w:val="num" w:pos="6480"/>
+        </w:tabs>
+        <w:ind w:left="6480" w:hanging="360"/>
+      </w:pPr>
+    </w:lvl>
+  </w:abstractNum>
+  <w:abstractNum w:abstractNumId="2">
     <w:nsid w:val="3D1D48BF"/>
     <w:multiLevelType w:val="multilevel"/>
-    <w:tmpl w:val="00B6B6E2"/>
+    <w:tmpl w:val="03E26404"/>
     <w:lvl w:ilvl="0">
       <w:start w:val="1"/>
       <w:numFmt w:val="decimal"/>
@@ -779,8 +891,8 @@
     </w:lvl>
     <w:lvl w:ilvl="1">
       <w:start w:val="1"/>
-      <w:numFmt w:val="bullet"/>
-      <w:lvlText w:val="o"/>
+      <w:numFmt w:val="decimal"/>
+      <w:lvlText w:val="%2."/>
       <w:lvlJc w:val="left"/>
       <w:pPr>
         <w:tabs>
@@ -789,7 +901,7 @@
         <w:ind w:left="1440" w:hanging="360"/>
       </w:pPr>
       <w:rPr>
-        <w:rFonts w:ascii="Courier New" w:hAnsi="Courier New" w:hint="default"/>
+        <w:rFonts w:hint="default"/>
         <w:sz w:val="20"/>
       </w:rPr>
     </w:lvl>
@@ -878,7 +990,7 @@
       </w:pPr>
     </w:lvl>
   </w:abstractNum>
-  <w:abstractNum w:abstractNumId="2">
+  <w:abstractNum w:abstractNumId="3">
     <w:nsid w:val="42D80EEC"/>
     <w:multiLevelType w:val="multilevel"/>
     <w:tmpl w:val="3F70FE14"/>
@@ -991,7 +1103,156 @@
       </w:pPr>
     </w:lvl>
   </w:abstractNum>
-  <w:abstractNum w:abstractNumId="3">
+  <w:abstractNum w:abstractNumId="4">
+    <w:nsid w:val="44EA1334"/>
+    <w:multiLevelType w:val="multilevel"/>
+    <w:tmpl w:val="E4146844"/>
+    <w:lvl w:ilvl="0">
+      <w:start w:val="1"/>
+      <w:numFmt w:val="bullet"/>
+      <w:lvlText w:val=""/>
+      <w:lvlJc w:val="left"/>
+      <w:pPr>
+        <w:tabs>
+          <w:tab w:val="num" w:pos="720"/>
+        </w:tabs>
+        <w:ind w:left="720" w:hanging="360"/>
+      </w:pPr>
+      <w:rPr>
+        <w:rFonts w:ascii="Symbol" w:hAnsi="Symbol" w:hint="default"/>
+        <w:sz w:val="20"/>
+      </w:rPr>
+    </w:lvl>
+    <w:lvl w:ilvl="1" w:tentative="1">
+      <w:start w:val="1"/>
+      <w:numFmt w:val="bullet"/>
+      <w:lvlText w:val="o"/>
+      <w:lvlJc w:val="left"/>
+      <w:pPr>
+        <w:tabs>
+          <w:tab w:val="num" w:pos="1440"/>
+        </w:tabs>
+        <w:ind w:left="1440" w:hanging="360"/>
+      </w:pPr>
+      <w:rPr>
+        <w:rFonts w:ascii="Courier New" w:hAnsi="Courier New" w:hint="default"/>
+        <w:sz w:val="20"/>
+      </w:rPr>
+    </w:lvl>
+    <w:lvl w:ilvl="2" w:tentative="1">
+      <w:start w:val="1"/>
+      <w:numFmt w:val="bullet"/>
+      <w:lvlText w:val=""/>
+      <w:lvlJc w:val="left"/>
+      <w:pPr>
+        <w:tabs>
+          <w:tab w:val="num" w:pos="2160"/>
+        </w:tabs>
+        <w:ind w:left="2160" w:hanging="360"/>
+      </w:pPr>
+      <w:rPr>
+        <w:rFonts w:ascii="Wingdings" w:hAnsi="Wingdings" w:hint="default"/>
+        <w:sz w:val="20"/>
+      </w:rPr>
+    </w:lvl>
+    <w:lvl w:ilvl="3" w:tentative="1">
+      <w:start w:val="1"/>
+      <w:numFmt w:val="bullet"/>
+      <w:lvlText w:val=""/>
+      <w:lvlJc w:val="left"/>
+      <w:pPr>
+        <w:tabs>
+          <w:tab w:val="num" w:pos="2880"/>
+        </w:tabs>
+        <w:ind w:left="2880" w:hanging="360"/>
+      </w:pPr>
+      <w:rPr>
+        <w:rFonts w:ascii="Wingdings" w:hAnsi="Wingdings" w:hint="default"/>
+        <w:sz w:val="20"/>
+      </w:rPr>
+    </w:lvl>
+    <w:lvl w:ilvl="4" w:tentative="1">
+      <w:start w:val="1"/>
+      <w:numFmt w:val="bullet"/>
+      <w:lvlText w:val=""/>
+      <w:lvlJc w:val="left"/>
+      <w:pPr>
+        <w:tabs>
+          <w:tab w:val="num" w:pos="3600"/>
+        </w:tabs>
+        <w:ind w:left="3600" w:hanging="360"/>
+      </w:pPr>
+      <w:rPr>
+        <w:rFonts w:ascii="Wingdings" w:hAnsi="Wingdings" w:hint="default"/>
+        <w:sz w:val="20"/>
+      </w:rPr>
+    </w:lvl>
+    <w:lvl w:ilvl="5" w:tentative="1">
+      <w:start w:val="1"/>
+      <w:numFmt w:val="bullet"/>
+      <w:lvlText w:val=""/>
+      <w:lvlJc w:val="left"/>
+      <w:pPr>
+        <w:tabs>
+          <w:tab w:val="num" w:pos="4320"/>
+        </w:tabs>
+        <w:ind w:left="4320" w:hanging="360"/>
+      </w:pPr>
+      <w:rPr>
+        <w:rFonts w:ascii="Wingdings" w:hAnsi="Wingdings" w:hint="default"/>
+        <w:sz w:val="20"/>
+      </w:rPr>
+    </w:lvl>
+    <w:lvl w:ilvl="6" w:tentative="1">
+      <w:start w:val="1"/>
+      <w:numFmt w:val="bullet"/>
+      <w:lvlText w:val=""/>
+      <w:lvlJc w:val="left"/>
+      <w:pPr>
+        <w:tabs>
+          <w:tab w:val="num" w:pos="5040"/>
+        </w:tabs>
+        <w:ind w:left="5040" w:hanging="360"/>
+      </w:pPr>
+      <w:rPr>
+        <w:rFonts w:ascii="Wingdings" w:hAnsi="Wingdings" w:hint="default"/>
+        <w:sz w:val="20"/>
+      </w:rPr>
+    </w:lvl>
+    <w:lvl w:ilvl="7" w:tentative="1">
+      <w:start w:val="1"/>
+      <w:numFmt w:val="bullet"/>
+      <w:lvlText w:val=""/>
+      <w:lvlJc w:val="left"/>
+      <w:pPr>
+        <w:tabs>
+          <w:tab w:val="num" w:pos="5760"/>
+        </w:tabs>
+        <w:ind w:left="5760" w:hanging="360"/>
+      </w:pPr>
+      <w:rPr>
+        <w:rFonts w:ascii="Wingdings" w:hAnsi="Wingdings" w:hint="default"/>
+        <w:sz w:val="20"/>
+      </w:rPr>
+    </w:lvl>
+    <w:lvl w:ilvl="8" w:tentative="1">
+      <w:start w:val="1"/>
+      <w:numFmt w:val="bullet"/>
+      <w:lvlText w:val=""/>
+      <w:lvlJc w:val="left"/>
+      <w:pPr>
+        <w:tabs>
+          <w:tab w:val="num" w:pos="6480"/>
+        </w:tabs>
+        <w:ind w:left="6480" w:hanging="360"/>
+      </w:pPr>
+      <w:rPr>
+        <w:rFonts w:ascii="Wingdings" w:hAnsi="Wingdings" w:hint="default"/>
+        <w:sz w:val="20"/>
+      </w:rPr>
+    </w:lvl>
+  </w:abstractNum>
+  <w:abstractNum w:abstractNumId="5">
     <w:nsid w:val="688E5BE5"/>
     <w:multiLevelType w:val="multilevel"/>
     <w:tmpl w:val="40B4BD88"/>
@@ -1140,7 +1401,7 @@
       </w:rPr>
     </w:lvl>
   </w:abstractNum>
-  <w:abstractNum w:abstractNumId="4">
+  <w:abstractNum w:abstractNumId="6">
     <w:nsid w:val="68CF27AD"/>
     <w:multiLevelType w:val="multilevel"/>
     <w:tmpl w:val="947E4B38"/>
@@ -1290,13 +1551,13 @@
     </w:lvl>
   </w:abstractNum>
   <w:num w:numId="1">
-    <w:abstractNumId w:val="4"/>
+    <w:abstractNumId w:val="6"/>
   </w:num>
   <w:num w:numId="2">
-    <w:abstractNumId w:val="1"/>
+    <w:abstractNumId w:val="2"/>
   </w:num>
   <w:num w:numId="3">
-    <w:abstractNumId w:val="1"/>
+    <w:abstractNumId w:val="2"/>
     <w:lvlOverride w:ilvl="1">
       <w:lvl w:ilvl="1">
         <w:numFmt w:val="decimal"/>
@@ -1309,10 +1570,16 @@
     <w:abstractNumId w:val="0"/>
   </w:num>
   <w:num w:numId="5">
+    <w:abstractNumId w:val="5"/>
+  </w:num>
+  <w:num w:numId="6">
     <w:abstractNumId w:val="3"/>
   </w:num>
-  <w:num w:numId="6">
-    <w:abstractNumId w:val="2"/>
+  <w:num w:numId="7">
+    <w:abstractNumId w:val="1"/>
+  </w:num>
+  <w:num w:numId="8">
+    <w:abstractNumId w:val="4"/>
   </w:num>
 </w:numbering>
 </file>

</xml_diff>